<commit_message>
Added Theodors game in report and structure diagram
</commit_message>
<xml_diff>
--- a/Gruppe rapport oppgave 3.docx
+++ b/Gruppe rapport oppgave 3.docx
@@ -1,6 +1,6 @@
 
 <file path=word/document.xml><?xml version="1.0" encoding="utf-8"?>
-<w:document xmlns:wpc="http://schemas.microsoft.com/office/word/2010/wordprocessingCanvas" xmlns:mc="http://schemas.openxmlformats.org/markup-compatibility/2006" xmlns:o="urn:schemas-microsoft-com:office:office" xmlns:r="http://schemas.openxmlformats.org/officeDocument/2006/relationships" xmlns:m="http://schemas.openxmlformats.org/officeDocument/2006/math" xmlns:v="urn:schemas-microsoft-com:vml" xmlns:wp14="http://schemas.microsoft.com/office/word/2010/wordprocessingDrawing" xmlns:wp="http://schemas.openxmlformats.org/drawingml/2006/wordprocessingDrawing" xmlns:w10="urn:schemas-microsoft-com:office:word" xmlns:w="http://schemas.openxmlformats.org/wordprocessingml/2006/main" xmlns:w14="http://schemas.microsoft.com/office/word/2010/wordml" xmlns:w15="http://schemas.microsoft.com/office/word/2012/wordml" xmlns:wpg="http://schemas.microsoft.com/office/word/2010/wordprocessingGroup" xmlns:wpi="http://schemas.microsoft.com/office/word/2010/wordprocessingInk" xmlns:wne="http://schemas.microsoft.com/office/word/2006/wordml" xmlns:wps="http://schemas.microsoft.com/office/word/2010/wordprocessingShape" mc:Ignorable="w14 w15 wp14">
+<w:document xmlns:wpc="http://schemas.microsoft.com/office/word/2010/wordprocessingCanvas" xmlns:cx="http://schemas.microsoft.com/office/drawing/2014/chartex" xmlns:cx1="http://schemas.microsoft.com/office/drawing/2015/9/8/chartex" xmlns:cx2="http://schemas.microsoft.com/office/drawing/2015/10/21/chartex" xmlns:cx3="http://schemas.microsoft.com/office/drawing/2016/5/9/chartex" xmlns:cx4="http://schemas.microsoft.com/office/drawing/2016/5/10/chartex" xmlns:cx5="http://schemas.microsoft.com/office/drawing/2016/5/11/chartex" xmlns:cx6="http://schemas.microsoft.com/office/drawing/2016/5/12/chartex" xmlns:cx7="http://schemas.microsoft.com/office/drawing/2016/5/13/chartex" xmlns:cx8="http://schemas.microsoft.com/office/drawing/2016/5/14/chartex" xmlns:mc="http://schemas.openxmlformats.org/markup-compatibility/2006" xmlns:aink="http://schemas.microsoft.com/office/drawing/2016/ink" xmlns:am3d="http://schemas.microsoft.com/office/drawing/2017/model3d" xmlns:o="urn:schemas-microsoft-com:office:office" xmlns:r="http://schemas.openxmlformats.org/officeDocument/2006/relationships" xmlns:m="http://schemas.openxmlformats.org/officeDocument/2006/math" xmlns:v="urn:schemas-microsoft-com:vml" xmlns:wp14="http://schemas.microsoft.com/office/word/2010/wordprocessingDrawing" xmlns:wp="http://schemas.openxmlformats.org/drawingml/2006/wordprocessingDrawing" xmlns:w10="urn:schemas-microsoft-com:office:word" xmlns:w="http://schemas.openxmlformats.org/wordprocessingml/2006/main" xmlns:w14="http://schemas.microsoft.com/office/word/2010/wordml" xmlns:w15="http://schemas.microsoft.com/office/word/2012/wordml" xmlns:w16cid="http://schemas.microsoft.com/office/word/2016/wordml/cid" xmlns:w16se="http://schemas.microsoft.com/office/word/2015/wordml/symex" xmlns:wpg="http://schemas.microsoft.com/office/word/2010/wordprocessingGroup" xmlns:wpi="http://schemas.microsoft.com/office/word/2010/wordprocessingInk" xmlns:wne="http://schemas.microsoft.com/office/word/2006/wordml" xmlns:wps="http://schemas.microsoft.com/office/word/2010/wordprocessingShape" mc:Ignorable="w14 w15 w16se w16cid wp14">
   <w:body>
     <w:p>
       <w:pPr>
@@ -132,7 +132,6 @@
         <w:rPr>
           <w:rStyle w:val="normaltextrun"/>
           <w:rFonts w:ascii="Calibri" w:hAnsi="Calibri" w:cs="Calibri"/>
-          <w:lang w:val="en-US"/>
         </w:rPr>
       </w:pPr>
     </w:p>
@@ -188,6 +187,7 @@
       <w:r>
         <w:rPr>
           <w:rFonts w:asciiTheme="minorBidi" w:hAnsiTheme="minorBidi" w:cstheme="minorBidi"/>
+          <w:lang w:val="en-US"/>
         </w:rPr>
         <w:br/>
       </w:r>
@@ -203,6 +203,7 @@
         <w:rPr>
           <w:rStyle w:val="scxw114835756"/>
           <w:rFonts w:asciiTheme="minorBidi" w:hAnsiTheme="minorBidi" w:cstheme="minorBidi"/>
+          <w:lang w:val="en-US"/>
         </w:rPr>
         <w:t> </w:t>
       </w:r>
@@ -404,24 +405,15 @@
           <w:rStyle w:val="normaltextrun"/>
           <w:rFonts w:asciiTheme="minorBidi" w:hAnsiTheme="minorBidi" w:cstheme="minorBidi"/>
         </w:rPr>
-        <w:t>Theodor: Canvas </w:t>
-      </w:r>
-      <w:r>
-        <w:rPr>
-          <w:rStyle w:val="spellingerror"/>
-          <w:rFonts w:asciiTheme="minorBidi" w:hAnsiTheme="minorBidi" w:cstheme="minorBidi"/>
-        </w:rPr>
-        <w:t>prog</w:t>
-      </w:r>
-      <w:r>
-        <w:rPr>
-          <w:rStyle w:val="spellingerror"/>
-          <w:rFonts w:asciiTheme="minorBidi" w:hAnsiTheme="minorBidi" w:cstheme="minorBidi"/>
-        </w:rPr>
-        <w:t>?</w:t>
-      </w:r>
-      <w:bookmarkStart w:id="0" w:name="_GoBack"/>
-      <w:bookmarkEnd w:id="0"/>
+        <w:t>Theodor: </w:t>
+      </w:r>
+      <w:r>
+        <w:rPr>
+          <w:rStyle w:val="normaltextrun"/>
+          <w:rFonts w:asciiTheme="minorBidi" w:hAnsiTheme="minorBidi" w:cstheme="minorBidi"/>
+        </w:rPr>
+        <w:t>HTML5 CANVAS utvikler. Pluss hjelp der det trengst.</w:t>
+      </w:r>
     </w:p>
     <w:p>
       <w:pPr>
@@ -1318,6 +1310,128 @@
       <w:r>
         <w:rPr>
           <w:rFonts w:asciiTheme="minorBidi" w:hAnsiTheme="minorBidi"/>
+          <w:noProof/>
+          <w:sz w:val="24"/>
+          <w:szCs w:val="24"/>
+        </w:rPr>
+        <w:lastRenderedPageBreak/>
+        <w:drawing>
+          <wp:inline distT="0" distB="0" distL="0" distR="0">
+            <wp:extent cx="5001895" cy="8892540"/>
+            <wp:effectExtent l="0" t="0" r="1905" b="0"/>
+            <wp:docPr id="4" name="Picture 4"/>
+            <wp:cNvGraphicFramePr>
+              <a:graphicFrameLocks xmlns:a="http://schemas.openxmlformats.org/drawingml/2006/main" noChangeAspect="1"/>
+            </wp:cNvGraphicFramePr>
+            <a:graphic xmlns:a="http://schemas.openxmlformats.org/drawingml/2006/main">
+              <a:graphicData uri="http://schemas.openxmlformats.org/drawingml/2006/picture">
+                <pic:pic xmlns:pic="http://schemas.openxmlformats.org/drawingml/2006/picture">
+                  <pic:nvPicPr>
+                    <pic:cNvPr id="4" name="trådrammer.jpg"/>
+                    <pic:cNvPicPr/>
+                  </pic:nvPicPr>
+                  <pic:blipFill>
+                    <a:blip r:embed="rId6">
+                      <a:extLst>
+                        <a:ext uri="{28A0092B-C50C-407E-A947-70E740481C1C}">
+                          <a14:useLocalDpi xmlns:a14="http://schemas.microsoft.com/office/drawing/2010/main" val="0"/>
+                        </a:ext>
+                      </a:extLst>
+                    </a:blip>
+                    <a:stretch>
+                      <a:fillRect/>
+                    </a:stretch>
+                  </pic:blipFill>
+                  <pic:spPr>
+                    <a:xfrm>
+                      <a:off x="0" y="0"/>
+                      <a:ext cx="5001895" cy="8892540"/>
+                    </a:xfrm>
+                    <a:prstGeom prst="rect">
+                      <a:avLst/>
+                    </a:prstGeom>
+                  </pic:spPr>
+                </pic:pic>
+              </a:graphicData>
+            </a:graphic>
+          </wp:inline>
+        </w:drawing>
+      </w:r>
+      <w:bookmarkStart w:id="0" w:name="_GoBack"/>
+      <w:bookmarkEnd w:id="0"/>
+    </w:p>
+    <w:p>
+      <w:pPr>
+        <w:rPr>
+          <w:rFonts w:asciiTheme="minorBidi" w:hAnsiTheme="minorBidi"/>
+          <w:b/>
+          <w:bCs/>
+          <w:sz w:val="28"/>
+          <w:szCs w:val="28"/>
+        </w:rPr>
+      </w:pPr>
+      <w:r>
+        <w:rPr>
+          <w:rFonts w:asciiTheme="minorBidi" w:hAnsiTheme="minorBidi"/>
+          <w:b/>
+          <w:bCs/>
+          <w:sz w:val="28"/>
+          <w:szCs w:val="28"/>
+        </w:rPr>
+        <w:lastRenderedPageBreak/>
+        <w:t>Trådramme</w:t>
+      </w:r>
+      <w:r>
+        <w:rPr>
+          <w:rFonts w:asciiTheme="minorBidi" w:hAnsiTheme="minorBidi"/>
+          <w:b/>
+          <w:bCs/>
+          <w:sz w:val="28"/>
+          <w:szCs w:val="28"/>
+        </w:rPr>
+        <w:t xml:space="preserve"> for side-utforming</w:t>
+      </w:r>
+      <w:r>
+        <w:rPr>
+          <w:rFonts w:asciiTheme="minorBidi" w:hAnsiTheme="minorBidi"/>
+          <w:b/>
+          <w:bCs/>
+          <w:sz w:val="28"/>
+          <w:szCs w:val="28"/>
+        </w:rPr>
+        <w:t>:</w:t>
+      </w:r>
+    </w:p>
+    <w:p>
+      <w:pPr>
+        <w:rPr>
+          <w:rFonts w:asciiTheme="minorBidi" w:hAnsiTheme="minorBidi"/>
+          <w:sz w:val="28"/>
+          <w:szCs w:val="28"/>
+        </w:rPr>
+      </w:pPr>
+      <w:r>
+        <w:rPr>
+          <w:rFonts w:asciiTheme="minorBidi" w:hAnsiTheme="minorBidi"/>
+          <w:sz w:val="28"/>
+          <w:szCs w:val="28"/>
+        </w:rPr>
+        <w:t xml:space="preserve">Hjemmesiden: </w:t>
+      </w:r>
+    </w:p>
+    <w:p>
+      <w:pPr>
+        <w:jc w:val="center"/>
+        <w:rPr>
+          <w:rFonts w:asciiTheme="minorBidi" w:hAnsiTheme="minorBidi"/>
+          <w:sz w:val="24"/>
+          <w:szCs w:val="24"/>
+        </w:rPr>
+      </w:pPr>
+      <w:r>
+        <w:rPr>
+          <w:rFonts w:asciiTheme="minorBidi" w:hAnsiTheme="minorBidi"/>
+          <w:noProof/>
           <w:sz w:val="24"/>
           <w:szCs w:val="24"/>
         </w:rPr>
@@ -1341,88 +1455,7 @@
             <v:path o:extrusionok="f" gradientshapeok="t" o:connecttype="rect"/>
             <o:lock v:ext="edit" aspectratio="t"/>
           </v:shapetype>
-          <v:shape id="_x0000_i1025" type="#_x0000_t75" style="width:393.6pt;height:8in">
-            <v:imagedata r:id="rId6" o:title="trådrammer"/>
-          </v:shape>
-        </w:pict>
-      </w:r>
-    </w:p>
-    <w:p>
-      <w:pPr>
-        <w:rPr>
-          <w:rFonts w:asciiTheme="minorBidi" w:hAnsiTheme="minorBidi"/>
-          <w:b/>
-          <w:bCs/>
-          <w:sz w:val="28"/>
-          <w:szCs w:val="28"/>
-        </w:rPr>
-      </w:pPr>
-      <w:r>
-        <w:rPr>
-          <w:rFonts w:asciiTheme="minorBidi" w:hAnsiTheme="minorBidi"/>
-          <w:b/>
-          <w:bCs/>
-          <w:sz w:val="28"/>
-          <w:szCs w:val="28"/>
-        </w:rPr>
-        <w:lastRenderedPageBreak/>
-        <w:t>Trådramme</w:t>
-      </w:r>
-      <w:r>
-        <w:rPr>
-          <w:rFonts w:asciiTheme="minorBidi" w:hAnsiTheme="minorBidi"/>
-          <w:b/>
-          <w:bCs/>
-          <w:sz w:val="28"/>
-          <w:szCs w:val="28"/>
-        </w:rPr>
-        <w:t xml:space="preserve"> for side-utforming</w:t>
-      </w:r>
-      <w:r>
-        <w:rPr>
-          <w:rFonts w:asciiTheme="minorBidi" w:hAnsiTheme="minorBidi"/>
-          <w:b/>
-          <w:bCs/>
-          <w:sz w:val="28"/>
-          <w:szCs w:val="28"/>
-        </w:rPr>
-        <w:t>:</w:t>
-      </w:r>
-    </w:p>
-    <w:p>
-      <w:pPr>
-        <w:rPr>
-          <w:rFonts w:asciiTheme="minorBidi" w:hAnsiTheme="minorBidi"/>
-          <w:sz w:val="28"/>
-          <w:szCs w:val="28"/>
-        </w:rPr>
-      </w:pPr>
-      <w:r>
-        <w:rPr>
-          <w:rFonts w:asciiTheme="minorBidi" w:hAnsiTheme="minorBidi"/>
-          <w:sz w:val="28"/>
-          <w:szCs w:val="28"/>
-        </w:rPr>
-        <w:t xml:space="preserve">Hjemmesiden: </w:t>
-      </w:r>
-    </w:p>
-    <w:p>
-      <w:pPr>
-        <w:jc w:val="center"/>
-        <w:rPr>
-          <w:rFonts w:asciiTheme="minorBidi" w:hAnsiTheme="minorBidi"/>
-          <w:sz w:val="24"/>
-          <w:szCs w:val="24"/>
-        </w:rPr>
-      </w:pPr>
-      <w:r>
-        <w:rPr>
-          <w:rFonts w:asciiTheme="minorBidi" w:hAnsiTheme="minorBidi"/>
-          <w:sz w:val="24"/>
-          <w:szCs w:val="24"/>
-        </w:rPr>
-        <w:pict>
-          <v:shape id="_x0000_i1026" type="#_x0000_t75" style="width:390pt;height:241.2pt">
+          <v:shape id="_x0000_i1026" type="#_x0000_t75" alt="Wireframe forside" style="width:390pt;height:241pt;mso-width-percent:0;mso-height-percent:0;mso-width-percent:0;mso-height-percent:0">
             <v:imagedata r:id="rId7" o:title="Wireframe forside"/>
           </v:shape>
         </w:pict>
@@ -1474,11 +1507,12 @@
       <w:r>
         <w:rPr>
           <w:rFonts w:asciiTheme="minorBidi" w:hAnsiTheme="minorBidi"/>
+          <w:noProof/>
           <w:sz w:val="28"/>
           <w:szCs w:val="28"/>
         </w:rPr>
         <w:pict>
-          <v:shape id="_x0000_i1027" type="#_x0000_t75" style="width:385.2pt;height:236.4pt">
+          <v:shape id="_x0000_i1025" type="#_x0000_t75" alt="Comments" style="width:385pt;height:237pt;mso-width-percent:0;mso-height-percent:0;mso-width-percent:0;mso-height-percent:0">
             <v:imagedata r:id="rId8" o:title="Comments"/>
           </v:shape>
         </w:pict>
@@ -1539,7 +1573,23 @@
           <w:sz w:val="24"/>
           <w:szCs w:val="24"/>
         </w:rPr>
-        <w:t xml:space="preserve"> bortsett fra login/sign up og kontakt sidene. Disse skal ha </w:t>
+        <w:t xml:space="preserve"> bortsett fra login/sign up</w:t>
+      </w:r>
+      <w:r>
+        <w:rPr>
+          <w:rFonts w:asciiTheme="minorBidi" w:hAnsiTheme="minorBidi"/>
+          <w:sz w:val="24"/>
+          <w:szCs w:val="24"/>
+        </w:rPr>
+        <w:t>, canvas</w:t>
+      </w:r>
+      <w:r>
+        <w:rPr>
+          <w:rFonts w:asciiTheme="minorBidi" w:hAnsiTheme="minorBidi"/>
+          <w:sz w:val="24"/>
+          <w:szCs w:val="24"/>
+        </w:rPr>
+        <w:t xml:space="preserve"> og kontakt sidene. Disse skal ha </w:t>
       </w:r>
       <w:r>
         <w:rPr>
@@ -2958,12 +3008,14 @@
               <w:rPr>
                 <w:sz w:val="28"/>
                 <w:szCs w:val="28"/>
-              </w:rPr>
-            </w:pPr>
-            <w:r>
-              <w:rPr>
-                <w:sz w:val="28"/>
-                <w:szCs w:val="28"/>
+                <w:lang w:val="en-US"/>
+              </w:rPr>
+            </w:pPr>
+            <w:r>
+              <w:rPr>
+                <w:sz w:val="28"/>
+                <w:szCs w:val="28"/>
+                <w:lang w:val="en-US"/>
               </w:rPr>
               <w:t>Username:</w:t>
             </w:r>
@@ -2971,6 +3023,7 @@
               <w:rPr>
                 <w:sz w:val="28"/>
                 <w:szCs w:val="28"/>
+                <w:lang w:val="en-US"/>
               </w:rPr>
               <w:br/>
               <w:t>E-mail:</w:t>
@@ -2979,6 +3032,7 @@
               <w:rPr>
                 <w:sz w:val="28"/>
                 <w:szCs w:val="28"/>
+                <w:lang w:val="en-US"/>
               </w:rPr>
               <w:br/>
               <w:t>password:</w:t>
@@ -2987,6 +3041,7 @@
               <w:rPr>
                 <w:sz w:val="28"/>
                 <w:szCs w:val="28"/>
+                <w:lang w:val="en-US"/>
               </w:rPr>
               <w:br/>
               <w:t>re-type password:</w:t>
@@ -2995,6 +3050,7 @@
               <w:rPr>
                 <w:sz w:val="28"/>
                 <w:szCs w:val="28"/>
+                <w:lang w:val="en-US"/>
               </w:rPr>
               <w:br/>
             </w:r>
@@ -3003,6 +3059,7 @@
                 <w:rFonts w:ascii="Calibri" w:eastAsia="Calibri" w:hAnsi="Calibri" w:cs="Calibri"/>
                 <w:sz w:val="28"/>
                 <w:szCs w:val="28"/>
+                <w:lang w:val="en-US"/>
               </w:rPr>
               <w:t xml:space="preserve">By registering you agree to our </w:t>
             </w:r>
@@ -3016,6 +3073,7 @@
                   <w:color w:val="auto"/>
                   <w:sz w:val="28"/>
                   <w:szCs w:val="28"/>
+                  <w:lang w:val="en-US"/>
                 </w:rPr>
                 <w:t>terms of service</w:t>
               </w:r>
@@ -3103,7 +3161,6 @@
           <w:sz w:val="28"/>
           <w:szCs w:val="28"/>
         </w:rPr>
-        <w:lastRenderedPageBreak/>
         <w:t>Login page</w:t>
       </w:r>
     </w:p>
@@ -3233,12 +3290,14 @@
               <w:rPr>
                 <w:sz w:val="28"/>
                 <w:szCs w:val="28"/>
-              </w:rPr>
-            </w:pPr>
-            <w:r>
-              <w:rPr>
-                <w:sz w:val="28"/>
-                <w:szCs w:val="28"/>
+                <w:lang w:val="en-US"/>
+              </w:rPr>
+            </w:pPr>
+            <w:r>
+              <w:rPr>
+                <w:sz w:val="28"/>
+                <w:szCs w:val="28"/>
+                <w:lang w:val="en-US"/>
               </w:rPr>
               <w:t>Username:</w:t>
             </w:r>
@@ -3246,6 +3305,7 @@
               <w:rPr>
                 <w:sz w:val="28"/>
                 <w:szCs w:val="28"/>
+                <w:lang w:val="en-US"/>
               </w:rPr>
               <w:br/>
               <w:t>Password:</w:t>
@@ -3254,6 +3314,7 @@
               <w:rPr>
                 <w:sz w:val="28"/>
                 <w:szCs w:val="28"/>
+                <w:lang w:val="en-US"/>
               </w:rPr>
               <w:br/>
               <w:t>"forgot username/password"</w:t>
@@ -3525,6 +3586,7 @@
                 <w:color w:val="auto"/>
                 <w:sz w:val="28"/>
                 <w:szCs w:val="28"/>
+                <w:lang w:val="en-US"/>
               </w:rPr>
             </w:pPr>
             <w:r>
@@ -3533,6 +3595,7 @@
                 <w:color w:val="auto"/>
                 <w:sz w:val="28"/>
                 <w:szCs w:val="28"/>
+                <w:lang w:val="en-US"/>
               </w:rPr>
               <w:t>No copyright and trademark infringement</w:t>
             </w:r>
@@ -3550,6 +3613,7 @@
               <w:rPr>
                 <w:sz w:val="28"/>
                 <w:szCs w:val="28"/>
+                <w:lang w:val="en-US"/>
               </w:rPr>
             </w:pPr>
           </w:p>
@@ -3564,6 +3628,7 @@
               <w:rPr>
                 <w:sz w:val="28"/>
                 <w:szCs w:val="28"/>
+                <w:lang w:val="en-US"/>
               </w:rPr>
             </w:pPr>
           </w:p>
@@ -3713,7 +3778,22 @@
                 <w:sz w:val="28"/>
                 <w:szCs w:val="28"/>
               </w:rPr>
-              <w:t>Prøve å besvare følgende spørsmål:</w:t>
+              <w:t xml:space="preserve">Prøve å besvare </w:t>
+            </w:r>
+          </w:p>
+          <w:p>
+            <w:pPr>
+              <w:rPr>
+                <w:sz w:val="28"/>
+                <w:szCs w:val="28"/>
+              </w:rPr>
+            </w:pPr>
+            <w:r>
+              <w:rPr>
+                <w:sz w:val="28"/>
+                <w:szCs w:val="28"/>
+              </w:rPr>
+              <w:t>følgende spørsmål:</w:t>
             </w:r>
           </w:p>
         </w:tc>
@@ -3761,6 +3841,172 @@
           <w:szCs w:val="28"/>
         </w:rPr>
       </w:pPr>
+    </w:p>
+    <w:p>
+      <w:pPr>
+        <w:rPr>
+          <w:sz w:val="28"/>
+          <w:szCs w:val="28"/>
+        </w:rPr>
+      </w:pPr>
+      <w:r>
+        <w:rPr>
+          <w:sz w:val="28"/>
+          <w:szCs w:val="28"/>
+        </w:rPr>
+        <w:t>Canvas Page</w:t>
+      </w:r>
+    </w:p>
+    <w:tbl>
+      <w:tblPr>
+        <w:tblStyle w:val="TableGrid"/>
+        <w:tblW w:w="0" w:type="auto"/>
+        <w:tblLook w:val="04A0" w:firstRow="1" w:lastRow="0" w:firstColumn="1" w:lastColumn="0" w:noHBand="0" w:noVBand="1"/>
+      </w:tblPr>
+      <w:tblGrid>
+        <w:gridCol w:w="3020"/>
+        <w:gridCol w:w="3021"/>
+        <w:gridCol w:w="3021"/>
+      </w:tblGrid>
+      <w:tr>
+        <w:tc>
+          <w:tcPr>
+            <w:tcW w:w="3020" w:type="dxa"/>
+          </w:tcPr>
+          <w:p>
+            <w:pPr>
+              <w:rPr>
+                <w:b/>
+                <w:sz w:val="28"/>
+                <w:szCs w:val="28"/>
+              </w:rPr>
+            </w:pPr>
+            <w:r>
+              <w:rPr>
+                <w:b/>
+                <w:sz w:val="28"/>
+                <w:szCs w:val="28"/>
+              </w:rPr>
+              <w:t>Innhold</w:t>
+            </w:r>
+          </w:p>
+        </w:tc>
+        <w:tc>
+          <w:tcPr>
+            <w:tcW w:w="3021" w:type="dxa"/>
+          </w:tcPr>
+          <w:p>
+            <w:pPr>
+              <w:rPr>
+                <w:b/>
+                <w:sz w:val="28"/>
+                <w:szCs w:val="28"/>
+              </w:rPr>
+            </w:pPr>
+            <w:r>
+              <w:rPr>
+                <w:b/>
+                <w:sz w:val="28"/>
+                <w:szCs w:val="28"/>
+              </w:rPr>
+              <w:t>Kilde</w:t>
+            </w:r>
+          </w:p>
+        </w:tc>
+        <w:tc>
+          <w:tcPr>
+            <w:tcW w:w="3021" w:type="dxa"/>
+          </w:tcPr>
+          <w:p>
+            <w:pPr>
+              <w:rPr>
+                <w:b/>
+                <w:sz w:val="28"/>
+                <w:szCs w:val="28"/>
+              </w:rPr>
+            </w:pPr>
+            <w:r>
+              <w:rPr>
+                <w:b/>
+                <w:sz w:val="28"/>
+                <w:szCs w:val="28"/>
+              </w:rPr>
+              <w:t>Kommentar</w:t>
+            </w:r>
+          </w:p>
+        </w:tc>
+      </w:tr>
+      <w:tr>
+        <w:tc>
+          <w:tcPr>
+            <w:tcW w:w="3020" w:type="dxa"/>
+          </w:tcPr>
+          <w:p>
+            <w:pPr>
+              <w:rPr>
+                <w:sz w:val="28"/>
+                <w:szCs w:val="28"/>
+              </w:rPr>
+            </w:pPr>
+            <w:r>
+              <w:rPr>
+                <w:sz w:val="28"/>
+                <w:szCs w:val="28"/>
+              </w:rPr>
+              <w:t>Eit spill i canvas</w:t>
+            </w:r>
+          </w:p>
+        </w:tc>
+        <w:tc>
+          <w:tcPr>
+            <w:tcW w:w="3021" w:type="dxa"/>
+          </w:tcPr>
+          <w:p>
+            <w:pPr>
+              <w:rPr>
+                <w:sz w:val="28"/>
+                <w:szCs w:val="28"/>
+              </w:rPr>
+            </w:pPr>
+          </w:p>
+        </w:tc>
+        <w:tc>
+          <w:tcPr>
+            <w:tcW w:w="3021" w:type="dxa"/>
+          </w:tcPr>
+          <w:p>
+            <w:pPr>
+              <w:rPr>
+                <w:sz w:val="28"/>
+                <w:szCs w:val="28"/>
+              </w:rPr>
+            </w:pPr>
+            <w:r>
+              <w:rPr>
+                <w:sz w:val="28"/>
+                <w:szCs w:val="28"/>
+              </w:rPr>
+              <w:t>Spillet skal være noko useriøst, men løye og simpelt.</w:t>
+            </w:r>
+          </w:p>
+        </w:tc>
+      </w:tr>
+    </w:tbl>
+    <w:p>
+      <w:pPr>
+        <w:rPr>
+          <w:sz w:val="28"/>
+          <w:szCs w:val="28"/>
+        </w:rPr>
+      </w:pPr>
+    </w:p>
+    <w:p>
+      <w:pPr>
+        <w:rPr>
+          <w:sz w:val="28"/>
+          <w:szCs w:val="28"/>
+        </w:rPr>
+      </w:pPr>
       <w:r>
         <w:rPr>
           <w:noProof/>
@@ -3768,6 +4014,7 @@
           <w:szCs w:val="28"/>
           <w:lang w:eastAsia="nb-NO"/>
         </w:rPr>
+        <w:lastRenderedPageBreak/>
         <w:drawing>
           <wp:inline distT="0" distB="0" distL="0" distR="0" wp14:anchorId="4ACE324A" wp14:editId="636C1447">
             <wp:extent cx="4572000" cy="2486025"/>
@@ -3824,7 +4071,6 @@
           <w:sz w:val="28"/>
           <w:szCs w:val="28"/>
         </w:rPr>
-        <w:lastRenderedPageBreak/>
         <w:t>Contact page</w:t>
       </w:r>
     </w:p>
@@ -4531,7 +4777,7 @@
 </file>
 
 <file path=word/styles.xml><?xml version="1.0" encoding="utf-8"?>
-<w:styles xmlns:mc="http://schemas.openxmlformats.org/markup-compatibility/2006" xmlns:r="http://schemas.openxmlformats.org/officeDocument/2006/relationships" xmlns:w="http://schemas.openxmlformats.org/wordprocessingml/2006/main" xmlns:w14="http://schemas.microsoft.com/office/word/2010/wordml" xmlns:w15="http://schemas.microsoft.com/office/word/2012/wordml" mc:Ignorable="w14 w15">
+<w:styles xmlns:mc="http://schemas.openxmlformats.org/markup-compatibility/2006" xmlns:r="http://schemas.openxmlformats.org/officeDocument/2006/relationships" xmlns:w="http://schemas.openxmlformats.org/wordprocessingml/2006/main" xmlns:w14="http://schemas.microsoft.com/office/word/2010/wordml" xmlns:w15="http://schemas.microsoft.com/office/word/2012/wordml" xmlns:w16cid="http://schemas.microsoft.com/office/word/2016/wordml/cid" xmlns:w16se="http://schemas.microsoft.com/office/word/2015/wordml/symex" mc:Ignorable="w14 w15 w16se w16cid">
   <w:docDefaults>
     <w:rPrDefault>
       <w:rPr>
@@ -4547,7 +4793,7 @@
       </w:pPr>
     </w:pPrDefault>
   </w:docDefaults>
-  <w:latentStyles w:defLockedState="0" w:defUIPriority="99" w:defSemiHidden="0" w:defUnhideWhenUsed="0" w:defQFormat="0" w:count="371">
+  <w:latentStyles w:defLockedState="0" w:defUIPriority="99" w:defSemiHidden="0" w:defUnhideWhenUsed="0" w:defQFormat="0" w:count="375">
     <w:lsdException w:name="Normal" w:uiPriority="0" w:qFormat="1"/>
     <w:lsdException w:name="heading 1" w:uiPriority="9" w:qFormat="1"/>
     <w:lsdException w:name="heading 2" w:semiHidden="1" w:uiPriority="9" w:unhideWhenUsed="1" w:qFormat="1"/>
@@ -4653,7 +4899,6 @@
     <w:lsdException w:name="HTML Sample" w:semiHidden="1" w:unhideWhenUsed="1"/>
     <w:lsdException w:name="HTML Typewriter" w:semiHidden="1" w:unhideWhenUsed="1"/>
     <w:lsdException w:name="HTML Variable" w:semiHidden="1" w:unhideWhenUsed="1"/>
-    <w:lsdException w:name="Normal Table" w:semiHidden="1" w:unhideWhenUsed="1"/>
     <w:lsdException w:name="annotation subject" w:semiHidden="1" w:unhideWhenUsed="1"/>
     <w:lsdException w:name="No List" w:semiHidden="1" w:unhideWhenUsed="1"/>
     <w:lsdException w:name="Outline List 1" w:semiHidden="1" w:unhideWhenUsed="1"/>
@@ -4697,10 +4942,8 @@
     <w:lsdException w:name="Table Elegant" w:semiHidden="1" w:unhideWhenUsed="1"/>
     <w:lsdException w:name="Table Professional" w:semiHidden="1" w:unhideWhenUsed="1"/>
     <w:lsdException w:name="Table Subtle 1" w:semiHidden="1" w:unhideWhenUsed="1"/>
-    <w:lsdException w:name="Table Subtle 2" w:semiHidden="1" w:unhideWhenUsed="1"/>
     <w:lsdException w:name="Table Web 1" w:semiHidden="1" w:unhideWhenUsed="1"/>
     <w:lsdException w:name="Table Web 2" w:semiHidden="1" w:unhideWhenUsed="1"/>
-    <w:lsdException w:name="Table Web 3" w:semiHidden="1" w:unhideWhenUsed="1"/>
     <w:lsdException w:name="Balloon Text" w:semiHidden="1" w:unhideWhenUsed="1"/>
     <w:lsdException w:name="Table Grid" w:uiPriority="39"/>
     <w:lsdException w:name="Table Theme" w:semiHidden="1" w:unhideWhenUsed="1"/>
@@ -4919,6 +5162,10 @@
     <w:lsdException w:name="List Table 5 Dark Accent 6" w:uiPriority="50"/>
     <w:lsdException w:name="List Table 6 Colorful Accent 6" w:uiPriority="51"/>
     <w:lsdException w:name="List Table 7 Colorful Accent 6" w:uiPriority="52"/>
+    <w:lsdException w:name="Mention" w:semiHidden="1" w:unhideWhenUsed="1"/>
+    <w:lsdException w:name="Smart Hyperlink" w:semiHidden="1" w:unhideWhenUsed="1"/>
+    <w:lsdException w:name="Hashtag" w:semiHidden="1" w:unhideWhenUsed="1"/>
+    <w:lsdException w:name="Unresolved Mention" w:semiHidden="1" w:unhideWhenUsed="1"/>
   </w:latentStyles>
   <w:style w:type="paragraph" w:default="1" w:styleId="Normal">
     <w:name w:val="Normal"/>
@@ -5155,6 +5402,25 @@
       <w:color w:val="954F72" w:themeColor="followedHyperlink"/>
       <w:u w:val="single"/>
     </w:rPr>
+  </w:style>
+  <w:style w:type="table" w:styleId="TableGrid">
+    <w:name w:val="Table Grid"/>
+    <w:basedOn w:val="TableNormal"/>
+    <w:uiPriority w:val="39"/>
+    <w:rsid w:val="00AD2A3B"/>
+    <w:pPr>
+      <w:spacing w:after="0" w:line="240" w:lineRule="auto"/>
+    </w:pPr>
+    <w:tblPr>
+      <w:tblBorders>
+        <w:top w:val="single" w:sz="4" w:space="0" w:color="auto"/>
+        <w:left w:val="single" w:sz="4" w:space="0" w:color="auto"/>
+        <w:bottom w:val="single" w:sz="4" w:space="0" w:color="auto"/>
+        <w:right w:val="single" w:sz="4" w:space="0" w:color="auto"/>
+        <w:insideH w:val="single" w:sz="4" w:space="0" w:color="auto"/>
+        <w:insideV w:val="single" w:sz="4" w:space="0" w:color="auto"/>
+      </w:tblBorders>
+    </w:tblPr>
   </w:style>
 </w:styles>
 </file>

</xml_diff>